<commit_message>
Added test-suits for tasks 9.1-9.3
</commit_message>
<xml_diff>
--- a/lab09/Report/Лабораторна робота 9.docx
+++ b/lab09/Report/Лабораторна робота 9.docx
@@ -3131,7 +3131,15 @@
           <w:sz w:val="28"/>
           <w:szCs w:val="28"/>
         </w:rPr>
-        <w:t>(mon+tue+wed+thu+fri+sat+sun)/12</w:t>
+        <w:t>(mon+tue+wed+thu+fri+sat+sun)/</w:t>
+      </w:r>
+      <w:r>
+        <w:rPr>
+          <w:rFonts w:ascii="Times New Roman" w:hAnsi="Times New Roman"/>
+          <w:sz w:val="28"/>
+          <w:szCs w:val="28"/>
+        </w:rPr>
+        <w:t>7</w:t>
       </w:r>
       <w:r>
         <w:rPr>
@@ -3966,8 +3974,7 @@
           <w:ilvl w:val="0"/>
           <w:numId w:val="28"/>
         </w:numPr>
-        <w:spacing w:line="360" w:lineRule="auto"/>
-        <w:ind w:left="0" w:firstLine="709"/>
+        <w:spacing w:after="0" w:line="360" w:lineRule="auto"/>
         <w:jc w:val="both"/>
         <w:rPr>
           <w:sz w:val="28"/>
@@ -3980,7 +3987,173 @@
           <w:sz w:val="28"/>
           <w:szCs w:val="28"/>
         </w:rPr>
-        <w:t xml:space="preserve">Ініціалізується змінна </w:t>
+        <w:t xml:space="preserve">Ініціалізація функції, оголошення </w:t>
+      </w:r>
+      <w:r>
+        <w:rPr>
+          <w:rFonts w:ascii="Times New Roman" w:hAnsi="Times New Roman"/>
+          <w:sz w:val="28"/>
+          <w:szCs w:val="28"/>
+        </w:rPr>
+        <w:t>mon</w:t>
+      </w:r>
+      <w:r>
+        <w:rPr>
+          <w:rFonts w:ascii="Times New Roman" w:hAnsi="Times New Roman"/>
+          <w:sz w:val="28"/>
+          <w:szCs w:val="28"/>
+          <w:lang w:val="en-US"/>
+        </w:rPr>
+        <w:t>,</w:t>
+      </w:r>
+      <w:r>
+        <w:rPr>
+          <w:rFonts w:ascii="Times New Roman" w:hAnsi="Times New Roman"/>
+          <w:sz w:val="28"/>
+          <w:szCs w:val="28"/>
+        </w:rPr>
+        <w:t xml:space="preserve"> </w:t>
+      </w:r>
+      <w:r>
+        <w:rPr>
+          <w:rFonts w:ascii="Times New Roman" w:hAnsi="Times New Roman"/>
+          <w:sz w:val="28"/>
+          <w:szCs w:val="28"/>
+        </w:rPr>
+        <w:t>tue</w:t>
+      </w:r>
+      <w:r>
+        <w:rPr>
+          <w:rFonts w:ascii="Times New Roman" w:hAnsi="Times New Roman"/>
+          <w:sz w:val="28"/>
+          <w:szCs w:val="28"/>
+          <w:lang w:val="en-US"/>
+        </w:rPr>
+        <w:t>,</w:t>
+      </w:r>
+      <w:r>
+        <w:rPr>
+          <w:rFonts w:ascii="Times New Roman" w:hAnsi="Times New Roman"/>
+          <w:sz w:val="28"/>
+          <w:szCs w:val="28"/>
+        </w:rPr>
+        <w:t xml:space="preserve"> </w:t>
+      </w:r>
+      <w:r>
+        <w:rPr>
+          <w:rFonts w:ascii="Times New Roman" w:hAnsi="Times New Roman"/>
+          <w:sz w:val="28"/>
+          <w:szCs w:val="28"/>
+        </w:rPr>
+        <w:t>wed</w:t>
+      </w:r>
+      <w:r>
+        <w:rPr>
+          <w:rFonts w:ascii="Times New Roman" w:hAnsi="Times New Roman"/>
+          <w:sz w:val="28"/>
+          <w:szCs w:val="28"/>
+          <w:lang w:val="en-US"/>
+        </w:rPr>
+        <w:t>,</w:t>
+      </w:r>
+      <w:r>
+        <w:rPr>
+          <w:rFonts w:ascii="Times New Roman" w:hAnsi="Times New Roman"/>
+          <w:sz w:val="28"/>
+          <w:szCs w:val="28"/>
+        </w:rPr>
+        <w:t xml:space="preserve"> </w:t>
+      </w:r>
+      <w:r>
+        <w:rPr>
+          <w:rFonts w:ascii="Times New Roman" w:hAnsi="Times New Roman"/>
+          <w:sz w:val="28"/>
+          <w:szCs w:val="28"/>
+        </w:rPr>
+        <w:t>thu</w:t>
+      </w:r>
+      <w:r>
+        <w:rPr>
+          <w:rFonts w:ascii="Times New Roman" w:hAnsi="Times New Roman"/>
+          <w:sz w:val="28"/>
+          <w:szCs w:val="28"/>
+          <w:lang w:val="en-US"/>
+        </w:rPr>
+        <w:t>,</w:t>
+      </w:r>
+      <w:r>
+        <w:rPr>
+          <w:rFonts w:ascii="Times New Roman" w:hAnsi="Times New Roman"/>
+          <w:sz w:val="28"/>
+          <w:szCs w:val="28"/>
+        </w:rPr>
+        <w:t xml:space="preserve"> </w:t>
+      </w:r>
+      <w:r>
+        <w:rPr>
+          <w:rFonts w:ascii="Times New Roman" w:hAnsi="Times New Roman"/>
+          <w:sz w:val="28"/>
+          <w:szCs w:val="28"/>
+        </w:rPr>
+        <w:t>fri</w:t>
+      </w:r>
+      <w:r>
+        <w:rPr>
+          <w:rFonts w:ascii="Times New Roman" w:hAnsi="Times New Roman"/>
+          <w:sz w:val="28"/>
+          <w:szCs w:val="28"/>
+          <w:lang w:val="en-US"/>
+        </w:rPr>
+        <w:t>,</w:t>
+      </w:r>
+      <w:r>
+        <w:rPr>
+          <w:rFonts w:ascii="Times New Roman" w:hAnsi="Times New Roman"/>
+          <w:sz w:val="28"/>
+          <w:szCs w:val="28"/>
+        </w:rPr>
+        <w:t xml:space="preserve"> </w:t>
+      </w:r>
+      <w:r>
+        <w:rPr>
+          <w:rFonts w:ascii="Times New Roman" w:hAnsi="Times New Roman"/>
+          <w:sz w:val="28"/>
+          <w:szCs w:val="28"/>
+        </w:rPr>
+        <w:t>sat</w:t>
+      </w:r>
+      <w:r>
+        <w:rPr>
+          <w:rFonts w:ascii="Times New Roman" w:hAnsi="Times New Roman"/>
+          <w:sz w:val="28"/>
+          <w:szCs w:val="28"/>
+          <w:lang w:val="en-US"/>
+        </w:rPr>
+        <w:t xml:space="preserve">, </w:t>
+      </w:r>
+      <w:r>
+        <w:rPr>
+          <w:rFonts w:ascii="Times New Roman" w:hAnsi="Times New Roman"/>
+          <w:sz w:val="28"/>
+          <w:szCs w:val="28"/>
+        </w:rPr>
+        <w:t xml:space="preserve">та </w:t>
+      </w:r>
+      <w:r>
+        <w:rPr>
+          <w:rFonts w:ascii="Times New Roman" w:hAnsi="Times New Roman"/>
+          <w:sz w:val="28"/>
+          <w:szCs w:val="28"/>
+        </w:rPr>
+        <w:t>sun</w:t>
+      </w:r>
+      <w:r>
+        <w:rPr>
+          <w:rFonts w:ascii="Times New Roman" w:hAnsi="Times New Roman"/>
+          <w:sz w:val="28"/>
+          <w:szCs w:val="28"/>
+        </w:rPr>
+        <w:t xml:space="preserve">, посилання на </w:t>
       </w:r>
       <w:r>
         <w:rPr>
@@ -3996,24 +4169,18 @@
           <w:sz w:val="28"/>
           <w:szCs w:val="28"/>
         </w:rPr>
-        <w:t xml:space="preserve">, що обчислюється за формулою </w:t>
-      </w:r>
-      <w:r>
-        <w:rPr>
-          <w:rFonts w:ascii="Times New Roman" w:hAnsi="Times New Roman"/>
-          <w:sz w:val="28"/>
-          <w:szCs w:val="28"/>
-        </w:rPr>
-        <w:t>week_celsius=</w:t>
-      </w:r>
-      <w:r>
-        <w:rPr>
-          <w:rFonts w:ascii="Times New Roman" w:hAnsi="Times New Roman"/>
-          <w:sz w:val="28"/>
-          <w:szCs w:val="28"/>
-        </w:rPr>
-        <w:t>(mon+tue+wed+thu+fri+sat+sun)/12</w:t>
-      </w:r>
+        <w:t xml:space="preserve"> та </w:t>
+      </w:r>
+      <w:r>
+        <w:rPr>
+          <w:rFonts w:ascii="Times New Roman" w:hAnsi="Times New Roman"/>
+          <w:sz w:val="28"/>
+          <w:szCs w:val="28"/>
+        </w:rPr>
+        <w:t>week_fahrenheit</w:t>
+      </w:r>
+      <w:bookmarkStart w:id="0" w:name="_GoBack"/>
+      <w:bookmarkEnd w:id="0"/>
       <w:r>
         <w:rPr>
           <w:rFonts w:ascii="Times New Roman" w:hAnsi="Times New Roman"/>
@@ -4053,55 +4220,39 @@
           <w:sz w:val="28"/>
           <w:szCs w:val="28"/>
         </w:rPr>
-        <w:t>week_fahre</w:t>
-      </w:r>
-      <w:r>
-        <w:rPr>
-          <w:rFonts w:ascii="Times New Roman" w:hAnsi="Times New Roman"/>
-          <w:sz w:val="28"/>
-          <w:szCs w:val="28"/>
-        </w:rPr>
-        <w:t>nheit</w:t>
-      </w:r>
-      <w:r>
-        <w:rPr>
-          <w:rFonts w:ascii="Times New Roman" w:hAnsi="Times New Roman"/>
-          <w:sz w:val="28"/>
-          <w:szCs w:val="28"/>
-        </w:rPr>
-        <w:t xml:space="preserve">, </w:t>
-      </w:r>
-      <w:r>
-        <w:rPr>
-          <w:rFonts w:ascii="Times New Roman" w:hAnsi="Times New Roman"/>
-          <w:sz w:val="28"/>
-          <w:szCs w:val="28"/>
-        </w:rPr>
-        <w:t>що обчислюється за формулою</w:t>
-      </w:r>
-      <w:r>
-        <w:rPr>
-          <w:rFonts w:ascii="Times New Roman" w:hAnsi="Times New Roman"/>
-          <w:sz w:val="28"/>
-          <w:szCs w:val="28"/>
-        </w:rPr>
-        <w:t xml:space="preserve"> </w:t>
-      </w:r>
-      <w:r>
-        <w:rPr>
-          <w:rFonts w:ascii="Times New Roman" w:hAnsi="Times New Roman"/>
-          <w:sz w:val="28"/>
-          <w:szCs w:val="28"/>
-        </w:rPr>
-        <w:t>week_fahre</w:t>
-      </w:r>
-      <w:r>
-        <w:rPr>
-          <w:rFonts w:ascii="Times New Roman" w:hAnsi="Times New Roman"/>
-          <w:sz w:val="28"/>
-          <w:szCs w:val="28"/>
-        </w:rPr>
-        <w:t>nheit= 32+((9/5)*week_celsius)</w:t>
+        <w:t>week_celsius</w:t>
+      </w:r>
+      <w:r>
+        <w:rPr>
+          <w:rFonts w:ascii="Times New Roman" w:hAnsi="Times New Roman"/>
+          <w:sz w:val="28"/>
+          <w:szCs w:val="28"/>
+        </w:rPr>
+        <w:t xml:space="preserve">, що обчислюється за формулою </w:t>
+      </w:r>
+      <w:r>
+        <w:rPr>
+          <w:rFonts w:ascii="Times New Roman" w:hAnsi="Times New Roman"/>
+          <w:sz w:val="28"/>
+          <w:szCs w:val="28"/>
+        </w:rPr>
+        <w:t>week_celsius=</w:t>
+      </w:r>
+      <w:r>
+        <w:rPr>
+          <w:rFonts w:ascii="Times New Roman" w:hAnsi="Times New Roman"/>
+          <w:sz w:val="28"/>
+          <w:szCs w:val="28"/>
+        </w:rPr>
+        <w:t>(mon+tue+wed+thu+fri+sat+sun)/</w:t>
+      </w:r>
+      <w:r>
+        <w:rPr>
+          <w:rFonts w:ascii="Times New Roman" w:hAnsi="Times New Roman"/>
+          <w:sz w:val="28"/>
+          <w:szCs w:val="28"/>
+        </w:rPr>
+        <w:t>7</w:t>
       </w:r>
       <w:r>
         <w:rPr>
@@ -4134,6 +4285,95 @@
           <w:sz w:val="28"/>
           <w:szCs w:val="28"/>
         </w:rPr>
+        <w:t xml:space="preserve">Ініціалізується змінна </w:t>
+      </w:r>
+      <w:r>
+        <w:rPr>
+          <w:rFonts w:ascii="Times New Roman" w:hAnsi="Times New Roman"/>
+          <w:sz w:val="28"/>
+          <w:szCs w:val="28"/>
+        </w:rPr>
+        <w:t>week_fahre</w:t>
+      </w:r>
+      <w:r>
+        <w:rPr>
+          <w:rFonts w:ascii="Times New Roman" w:hAnsi="Times New Roman"/>
+          <w:sz w:val="28"/>
+          <w:szCs w:val="28"/>
+        </w:rPr>
+        <w:t>nheit</w:t>
+      </w:r>
+      <w:r>
+        <w:rPr>
+          <w:rFonts w:ascii="Times New Roman" w:hAnsi="Times New Roman"/>
+          <w:sz w:val="28"/>
+          <w:szCs w:val="28"/>
+        </w:rPr>
+        <w:t xml:space="preserve">, </w:t>
+      </w:r>
+      <w:r>
+        <w:rPr>
+          <w:rFonts w:ascii="Times New Roman" w:hAnsi="Times New Roman"/>
+          <w:sz w:val="28"/>
+          <w:szCs w:val="28"/>
+        </w:rPr>
+        <w:t>що обчислюється за формулою</w:t>
+      </w:r>
+      <w:r>
+        <w:rPr>
+          <w:rFonts w:ascii="Times New Roman" w:hAnsi="Times New Roman"/>
+          <w:sz w:val="28"/>
+          <w:szCs w:val="28"/>
+        </w:rPr>
+        <w:t xml:space="preserve"> </w:t>
+      </w:r>
+      <w:r>
+        <w:rPr>
+          <w:rFonts w:ascii="Times New Roman" w:hAnsi="Times New Roman"/>
+          <w:sz w:val="28"/>
+          <w:szCs w:val="28"/>
+        </w:rPr>
+        <w:t>week_fahre</w:t>
+      </w:r>
+      <w:r>
+        <w:rPr>
+          <w:rFonts w:ascii="Times New Roman" w:hAnsi="Times New Roman"/>
+          <w:sz w:val="28"/>
+          <w:szCs w:val="28"/>
+        </w:rPr>
+        <w:t>nheit= 32+((9/5)*week_celsius)</w:t>
+      </w:r>
+      <w:r>
+        <w:rPr>
+          <w:rFonts w:ascii="Times New Roman" w:hAnsi="Times New Roman"/>
+          <w:sz w:val="28"/>
+          <w:szCs w:val="28"/>
+          <w:lang w:val="en-US"/>
+        </w:rPr>
+        <w:t>;</w:t>
+      </w:r>
+    </w:p>
+    <w:p>
+      <w:pPr>
+        <w:pStyle w:val="a9"/>
+        <w:numPr>
+          <w:ilvl w:val="0"/>
+          <w:numId w:val="28"/>
+        </w:numPr>
+        <w:spacing w:line="360" w:lineRule="auto"/>
+        <w:ind w:left="0" w:firstLine="709"/>
+        <w:jc w:val="both"/>
+        <w:rPr>
+          <w:sz w:val="28"/>
+          <w:szCs w:val="28"/>
+        </w:rPr>
+      </w:pPr>
+      <w:r>
+        <w:rPr>
+          <w:rFonts w:ascii="Times New Roman" w:hAnsi="Times New Roman"/>
+          <w:sz w:val="28"/>
+          <w:szCs w:val="28"/>
+        </w:rPr>
         <w:t xml:space="preserve">Значення </w:t>
       </w:r>
       <w:r>
@@ -4195,6 +4435,7 @@
           <w:sz w:val="28"/>
           <w:szCs w:val="28"/>
         </w:rPr>
+        <w:lastRenderedPageBreak/>
         <w:t>Аналіз вимог програмного модуля розв’язування задачі 9.</w:t>
       </w:r>
       <w:r>
@@ -4236,7 +4477,6 @@
           <w:sz w:val="28"/>
           <w:szCs w:val="28"/>
         </w:rPr>
-        <w:lastRenderedPageBreak/>
         <w:t>Під час підрахунку кількості бінарних 0 або 1 використа</w:t>
       </w:r>
       <w:r>
@@ -5101,8 +5341,6 @@
         </w:rPr>
         <w:t>.</w:t>
       </w:r>
-      <w:bookmarkStart w:id="0" w:name="_GoBack"/>
-      <w:bookmarkEnd w:id="0"/>
     </w:p>
     <w:p>
       <w:pPr>
@@ -10608,7 +10846,7 @@
 </file>
 
 <file path=customXml/itemProps1.xml><?xml version="1.0" encoding="utf-8"?>
-<ds:datastoreItem xmlns:ds="http://schemas.openxmlformats.org/officeDocument/2006/customXml" ds:itemID="{DD0BFFCD-61EA-4EA5-9767-D7232477AC4F}">
+<ds:datastoreItem xmlns:ds="http://schemas.openxmlformats.org/officeDocument/2006/customXml" ds:itemID="{601A8C94-61A8-4995-BAD8-DCBB92EE7BDE}">
   <ds:schemaRefs>
     <ds:schemaRef ds:uri="http://schemas.openxmlformats.org/officeDocument/2006/bibliography"/>
   </ds:schemaRefs>

</xml_diff>